<commit_message>
Linked List, Stacks and queue
</commit_message>
<xml_diff>
--- a/Documents/oppss_other_way.docx
+++ b/Documents/oppss_other_way.docx
@@ -9,71 +9,7 @@
           <w:color w:val="FFFFFF"/>
           <w:shd w:val="clear" w:color="auto" w:fill="2D2F31"/>
         </w:rPr>
-        <w:t>Now</w:t>
-      </w:r>
-      <w:r>
-        <w:rPr>
-          <w:rFonts w:ascii="Roboto" w:hAnsi="Roboto"/>
-          <w:color w:val="FFFFFF"/>
-          <w:shd w:val="clear" w:color="auto" w:fill="2D2F31"/>
-        </w:rPr>
-        <w:t xml:space="preserve"> </w:t>
-      </w:r>
-      <w:r>
-        <w:rPr>
-          <w:rFonts w:ascii="Roboto" w:hAnsi="Roboto"/>
-          <w:color w:val="FFFFFF"/>
-          <w:shd w:val="clear" w:color="auto" w:fill="2D2F31"/>
-        </w:rPr>
-        <w:t>today,</w:t>
-      </w:r>
-      <w:r>
-        <w:rPr>
-          <w:rFonts w:ascii="Roboto" w:hAnsi="Roboto"/>
-          <w:color w:val="FFFFFF"/>
-          <w:shd w:val="clear" w:color="auto" w:fill="2D2F31"/>
-        </w:rPr>
-        <w:t xml:space="preserve"> </w:t>
-      </w:r>
-      <w:r>
-        <w:rPr>
-          <w:rFonts w:ascii="Roboto" w:hAnsi="Roboto"/>
-          <w:color w:val="FFFFFF"/>
-          <w:shd w:val="clear" w:color="auto" w:fill="2D2F31"/>
-        </w:rPr>
-        <w:t>we're going to be pulling out the big guns, we're going to be learning about</w:t>
-      </w:r>
-      <w:r>
-        <w:rPr>
-          <w:rFonts w:ascii="Roboto" w:hAnsi="Roboto"/>
-          <w:color w:val="FFFFFF"/>
-          <w:shd w:val="clear" w:color="auto" w:fill="2D2F31"/>
-        </w:rPr>
-        <w:t xml:space="preserve"> </w:t>
-      </w:r>
-      <w:r>
-        <w:rPr>
-          <w:rFonts w:ascii="Roboto" w:hAnsi="Roboto"/>
-          <w:color w:val="FFFFFF"/>
-          <w:shd w:val="clear" w:color="auto" w:fill="2D2F31"/>
-        </w:rPr>
-        <w:t>Object Oriented Programming otherwise known as OOP.</w:t>
-      </w:r>
-      <w:r>
-        <w:rPr>
-          <w:rFonts w:ascii="Roboto" w:hAnsi="Roboto"/>
-          <w:color w:val="FFFFFF"/>
-          <w:shd w:val="clear" w:color="auto" w:fill="2D2F31"/>
-        </w:rPr>
-        <w:t xml:space="preserve"> </w:t>
-      </w:r>
-      <w:r>
-        <w:rPr>
-          <w:rFonts w:ascii="Roboto" w:hAnsi="Roboto"/>
-          <w:color w:val="FFFFFF"/>
-          <w:shd w:val="clear" w:color="auto" w:fill="2D2F31"/>
-        </w:rPr>
-        <w:t>Why are we learning about it? Well, if you think back to yesterday's project,</w:t>
+        <w:t>Now today, we're going to be pulling out the big guns, we're going to be learning about Object Oriented Programming otherwise known as OOP. Why are we learning about it? Well, if you think back to yesterday's project,</w:t>
       </w:r>
       <w:r>
         <w:rPr>
@@ -108,73 +44,7 @@
           <w:color w:val="FFFFFF"/>
           <w:shd w:val="clear" w:color="auto" w:fill="2D2F31"/>
         </w:rPr>
-        <w:t xml:space="preserve"> </w:t>
-      </w:r>
-      <w:r>
-        <w:rPr>
-          <w:rFonts w:ascii="Roboto" w:hAnsi="Roboto"/>
-          <w:color w:val="FFFFFF"/>
-          <w:shd w:val="clear" w:color="auto" w:fill="2D2F31"/>
-        </w:rPr>
-        <w:t>And the reason is because our code is getting more complex,</w:t>
-      </w:r>
-      <w:r>
-        <w:rPr>
-          <w:rFonts w:ascii="Roboto" w:hAnsi="Roboto"/>
-          <w:color w:val="FFFFFF"/>
-          <w:shd w:val="clear" w:color="auto" w:fill="2D2F31"/>
-        </w:rPr>
-        <w:t xml:space="preserve"> </w:t>
-      </w:r>
-      <w:r>
-        <w:rPr>
-          <w:rFonts w:ascii="Roboto" w:hAnsi="Roboto"/>
-          <w:color w:val="FFFFFF"/>
-          <w:shd w:val="clear" w:color="auto" w:fill="2D2F31"/>
-        </w:rPr>
-        <w:t>it's trying to do a lot of things,</w:t>
-      </w:r>
-      <w:r>
-        <w:rPr>
-          <w:rFonts w:ascii="Roboto" w:hAnsi="Roboto"/>
-          <w:color w:val="FFFFFF"/>
-          <w:shd w:val="clear" w:color="auto" w:fill="2D2F31"/>
-        </w:rPr>
-        <w:t xml:space="preserve"> </w:t>
-      </w:r>
-      <w:r>
-        <w:rPr>
-          <w:rFonts w:ascii="Roboto" w:hAnsi="Roboto"/>
-          <w:color w:val="FFFFFF"/>
-          <w:shd w:val="clear" w:color="auto" w:fill="2D2F31"/>
-        </w:rPr>
-        <w:t>and it's trying to manage a whole bunch of relationships.</w:t>
-      </w:r>
-      <w:r>
-        <w:rPr>
-          <w:rFonts w:ascii="Roboto" w:hAnsi="Roboto"/>
-          <w:color w:val="FFFFFF"/>
-          <w:shd w:val="clear" w:color="auto" w:fill="2D2F31"/>
-        </w:rPr>
-        <w:t xml:space="preserve"> </w:t>
-      </w:r>
-      <w:proofErr w:type="gramStart"/>
-      <w:r>
-        <w:rPr>
-          <w:rFonts w:ascii="Roboto" w:hAnsi="Roboto"/>
-          <w:color w:val="FFFFFF"/>
-          <w:shd w:val="clear" w:color="auto" w:fill="2D2F31"/>
-        </w:rPr>
-        <w:t>So</w:t>
-      </w:r>
-      <w:proofErr w:type="gramEnd"/>
-      <w:r>
-        <w:rPr>
-          <w:rFonts w:ascii="Roboto" w:hAnsi="Roboto"/>
-          <w:color w:val="FFFFFF"/>
-          <w:shd w:val="clear" w:color="auto" w:fill="2D2F31"/>
-        </w:rPr>
-        <w:t xml:space="preserve"> one function is changing a variable,</w:t>
+        <w:t xml:space="preserve"> And the reason is because our code is getting more complex, it's trying to do a lot of things, and it's trying to manage a whole bunch of relationships. So one function is changing a variable,</w:t>
       </w:r>
       <w:r>
         <w:rPr>
@@ -206,15 +76,7 @@
           <w:color w:val="FFFFFF"/>
           <w:shd w:val="clear" w:color="auto" w:fill="2D2F31"/>
         </w:rPr>
-        <w:t>And at some point, the logic of our code starts looking very, very spaghetti-</w:t>
-      </w:r>
-      <w:r>
-        <w:rPr>
-          <w:rFonts w:ascii="Roboto" w:hAnsi="Roboto"/>
-          <w:color w:val="FFFFFF"/>
-          <w:shd w:val="clear" w:color="auto" w:fill="2D2F31"/>
-        </w:rPr>
-        <w:t>like.</w:t>
+        <w:t>And at some point, the logic of our code starts looking very, very spaghetti-like.</w:t>
       </w:r>
     </w:p>
     <w:p>
@@ -238,7 +100,7 @@
                     <pic:cNvPicPr/>
                   </pic:nvPicPr>
                   <pic:blipFill>
-                    <a:blip r:embed="rId4">
+                    <a:blip r:embed="rId5">
                       <a:extLst>
                         <a:ext uri="{28A0092B-C50C-407E-A947-70E740481C1C}">
                           <a14:useLocalDpi xmlns:a14="http://schemas.microsoft.com/office/drawing/2010/main" val="0"/>
@@ -273,49 +135,7 @@
           <w:color w:val="FFFFFF"/>
           <w:shd w:val="clear" w:color="auto" w:fill="2D2F31"/>
         </w:rPr>
-        <w:t>And it's at this point where it's really hard to track and remember what's</w:t>
-      </w:r>
-      <w:r>
-        <w:rPr>
-          <w:rFonts w:ascii="Roboto" w:hAnsi="Roboto"/>
-          <w:color w:val="FFFFFF"/>
-          <w:shd w:val="clear" w:color="auto" w:fill="2D2F31"/>
-        </w:rPr>
-        <w:t xml:space="preserve"> </w:t>
-      </w:r>
-      <w:r>
-        <w:rPr>
-          <w:rFonts w:ascii="Roboto" w:hAnsi="Roboto"/>
-          <w:color w:val="FFFFFF"/>
-          <w:shd w:val="clear" w:color="auto" w:fill="2D2F31"/>
-        </w:rPr>
-        <w:t>actually going on in our code.</w:t>
-      </w:r>
-      <w:r>
-        <w:rPr>
-          <w:rFonts w:ascii="Roboto" w:hAnsi="Roboto"/>
-          <w:color w:val="FFFFFF"/>
-          <w:shd w:val="clear" w:color="auto" w:fill="2D2F31"/>
-        </w:rPr>
-        <w:t xml:space="preserve"> </w:t>
-      </w:r>
-      <w:proofErr w:type="gramStart"/>
-      <w:r>
-        <w:rPr>
-          <w:rFonts w:ascii="Roboto" w:hAnsi="Roboto"/>
-          <w:color w:val="FFFFFF"/>
-          <w:shd w:val="clear" w:color="auto" w:fill="2D2F31"/>
-        </w:rPr>
-        <w:t>So</w:t>
-      </w:r>
-      <w:proofErr w:type="gramEnd"/>
-      <w:r>
-        <w:rPr>
-          <w:rFonts w:ascii="Roboto" w:hAnsi="Roboto"/>
-          <w:color w:val="FFFFFF"/>
-          <w:shd w:val="clear" w:color="auto" w:fill="2D2F31"/>
-        </w:rPr>
-        <w:t xml:space="preserve"> this style of programming is called Procedural</w:t>
+        <w:t>And it's at this point where it's really hard to track and remember what's actually going on in our code. So this style of programming is called Procedural</w:t>
       </w:r>
       <w:r>
         <w:rPr>
@@ -517,7 +337,7 @@
                     <pic:cNvPicPr/>
                   </pic:nvPicPr>
                   <pic:blipFill>
-                    <a:blip r:embed="rId5">
+                    <a:blip r:embed="rId6">
                       <a:extLst>
                         <a:ext uri="{28A0092B-C50C-407E-A947-70E740481C1C}">
                           <a14:useLocalDpi xmlns:a14="http://schemas.microsoft.com/office/drawing/2010/main" val="0"/>
@@ -617,7 +437,7 @@
                     <pic:cNvPicPr/>
                   </pic:nvPicPr>
                   <pic:blipFill>
-                    <a:blip r:embed="rId6">
+                    <a:blip r:embed="rId7">
                       <a:extLst>
                         <a:ext uri="{28A0092B-C50C-407E-A947-70E740481C1C}">
                           <a14:useLocalDpi xmlns:a14="http://schemas.microsoft.com/office/drawing/2010/main" val="0"/>
@@ -724,7 +544,7 @@
                     <pic:cNvPicPr/>
                   </pic:nvPicPr>
                   <pic:blipFill>
-                    <a:blip r:embed="rId7" cstate="print">
+                    <a:blip r:embed="rId8" cstate="print">
                       <a:extLst>
                         <a:ext uri="{28A0092B-C50C-407E-A947-70E740481C1C}">
                           <a14:useLocalDpi xmlns:a14="http://schemas.microsoft.com/office/drawing/2010/main" val="0"/>
@@ -798,23 +618,7 @@
           <w:color w:val="FFFFFF"/>
           <w:shd w:val="clear" w:color="auto" w:fill="2D2F31"/>
         </w:rPr>
-        <w:t>this is a pretty complex project and it's many,</w:t>
-      </w:r>
-      <w:r>
-        <w:rPr>
-          <w:rFonts w:ascii="Roboto" w:hAnsi="Roboto"/>
-          <w:color w:val="FFFFFF"/>
-          <w:shd w:val="clear" w:color="auto" w:fill="2D2F31"/>
-        </w:rPr>
-        <w:t xml:space="preserve"> </w:t>
-      </w:r>
-      <w:r>
-        <w:rPr>
-          <w:rFonts w:ascii="Roboto" w:hAnsi="Roboto"/>
-          <w:color w:val="FFFFFF"/>
-          <w:shd w:val="clear" w:color="auto" w:fill="2D2F31"/>
-        </w:rPr>
-        <w:t>many notches above the coffee machine that we've been struggling with so far.</w:t>
+        <w:t>this is a pretty complex project and it's many, many notches above the coffee machine that we've been struggling with so far.</w:t>
       </w:r>
       <w:r>
         <w:rPr>
@@ -1092,12 +896,30 @@
       <w:r>
         <w:rPr>
           <w:rFonts w:ascii="Roboto" w:hAnsi="Roboto"/>
+          <w:color w:val="FFFFFF"/>
+          <w:shd w:val="clear" w:color="auto" w:fill="2D2F31"/>
+        </w:rPr>
+        <w:t xml:space="preserve">But imagine if you have a whole team who are all </w:t>
+      </w:r>
+      <w:proofErr w:type="spellStart"/>
+      <w:r>
+        <w:rPr>
+          <w:rFonts w:ascii="Roboto" w:hAnsi="Roboto"/>
+          <w:color w:val="FFFFFF"/>
+          <w:shd w:val="clear" w:color="auto" w:fill="2D2F31"/>
+        </w:rPr>
+        <w:t>workin</w:t>
+      </w:r>
+      <w:proofErr w:type="spellEnd"/>
+      <w:r>
+        <w:rPr>
+          <w:rFonts w:ascii="Roboto" w:hAnsi="Roboto"/>
           <w:noProof/>
           <w:color w:val="FFFFFF"/>
           <w:shd w:val="clear" w:color="auto" w:fill="2D2F31"/>
         </w:rPr>
         <w:drawing>
-          <wp:inline distT="0" distB="0" distL="0" distR="0" wp14:anchorId="38A1DD7B" wp14:editId="545F09EC">
+          <wp:inline distT="0" distB="0" distL="0" distR="0" wp14:anchorId="369C5727" wp14:editId="6E6BDA55">
             <wp:extent cx="5943600" cy="3990340"/>
             <wp:effectExtent l="0" t="0" r="0" b="0"/>
             <wp:docPr id="1537428898" name="Picture 5"/>
@@ -1112,7 +934,7 @@
                     <pic:cNvPicPr/>
                   </pic:nvPicPr>
                   <pic:blipFill>
-                    <a:blip r:embed="rId8">
+                    <a:blip r:embed="rId9">
                       <a:extLst>
                         <a:ext uri="{28A0092B-C50C-407E-A947-70E740481C1C}">
                           <a14:useLocalDpi xmlns:a14="http://schemas.microsoft.com/office/drawing/2010/main" val="0"/>
@@ -1144,15 +966,7 @@
           <w:color w:val="FFFFFF"/>
           <w:shd w:val="clear" w:color="auto" w:fill="2D2F31"/>
         </w:rPr>
-        <w:t xml:space="preserve"> </w:t>
-      </w:r>
-      <w:r>
-        <w:rPr>
-          <w:rFonts w:ascii="Roboto" w:hAnsi="Roboto"/>
-          <w:color w:val="FFFFFF"/>
-          <w:shd w:val="clear" w:color="auto" w:fill="2D2F31"/>
-        </w:rPr>
-        <w:t>But imagine if you have a whole team who are all working on this project and</w:t>
+        <w:t>g on this project and</w:t>
       </w:r>
       <w:r>
         <w:rPr>
@@ -1185,6 +999,150 @@
           <w:shd w:val="clear" w:color="auto" w:fill="2D2F31"/>
         </w:rPr>
         <w:t>there's sub-teams who are working on each of these different modules.</w:t>
+      </w:r>
+      <w:r>
+        <w:rPr>
+          <w:rFonts w:ascii="Roboto" w:hAnsi="Roboto"/>
+          <w:color w:val="FFFFFF"/>
+          <w:shd w:val="clear" w:color="auto" w:fill="2D2F31"/>
+        </w:rPr>
+        <w:t xml:space="preserve"> </w:t>
+      </w:r>
+      <w:r>
+        <w:rPr>
+          <w:rFonts w:ascii="Roboto" w:hAnsi="Roboto"/>
+          <w:color w:val="FFFFFF"/>
+          <w:shd w:val="clear" w:color="auto" w:fill="2D2F31"/>
+        </w:rPr>
+        <w:t>Well then by splitting up this big complex task into separate modules,</w:t>
+      </w:r>
+      <w:r>
+        <w:rPr>
+          <w:rFonts w:ascii="Roboto" w:hAnsi="Roboto"/>
+          <w:color w:val="FFFFFF"/>
+          <w:shd w:val="clear" w:color="auto" w:fill="2D2F31"/>
+        </w:rPr>
+        <w:t xml:space="preserve"> </w:t>
+      </w:r>
+      <w:r>
+        <w:rPr>
+          <w:rFonts w:ascii="Roboto" w:hAnsi="Roboto"/>
+          <w:color w:val="FFFFFF"/>
+          <w:shd w:val="clear" w:color="auto" w:fill="2D2F31"/>
+        </w:rPr>
+        <w:t>then we can all work on this car simultaneously,</w:t>
+      </w:r>
+      <w:r>
+        <w:rPr>
+          <w:rFonts w:ascii="Roboto" w:hAnsi="Roboto"/>
+          <w:color w:val="FFFFFF"/>
+          <w:shd w:val="clear" w:color="auto" w:fill="2D2F31"/>
+        </w:rPr>
+        <w:t xml:space="preserve"> </w:t>
+      </w:r>
+      <w:r>
+        <w:rPr>
+          <w:rFonts w:ascii="Roboto" w:hAnsi="Roboto"/>
+          <w:color w:val="FFFFFF"/>
+          <w:shd w:val="clear" w:color="auto" w:fill="2D2F31"/>
+        </w:rPr>
+        <w:t>massively improving our productivity,</w:t>
+      </w:r>
+      <w:r>
+        <w:rPr>
+          <w:rFonts w:ascii="Roboto" w:hAnsi="Roboto"/>
+          <w:color w:val="FFFFFF"/>
+          <w:shd w:val="clear" w:color="auto" w:fill="2D2F31"/>
+        </w:rPr>
+        <w:t xml:space="preserve"> </w:t>
+      </w:r>
+      <w:r>
+        <w:rPr>
+          <w:rFonts w:ascii="Roboto" w:hAnsi="Roboto"/>
+          <w:color w:val="FFFFFF"/>
+          <w:shd w:val="clear" w:color="auto" w:fill="2D2F31"/>
+        </w:rPr>
+        <w:t>making it much quicker to eventually build all the software for this car.</w:t>
+      </w:r>
+      <w:r>
+        <w:rPr>
+          <w:rFonts w:ascii="Roboto" w:hAnsi="Roboto"/>
+          <w:color w:val="FFFFFF"/>
+          <w:shd w:val="clear" w:color="auto" w:fill="2D2F31"/>
+        </w:rPr>
+        <w:t xml:space="preserve"> </w:t>
+      </w:r>
+      <w:r>
+        <w:rPr>
+          <w:rFonts w:ascii="Roboto" w:hAnsi="Roboto"/>
+          <w:color w:val="FFFFFF"/>
+          <w:shd w:val="clear" w:color="auto" w:fill="2D2F31"/>
+        </w:rPr>
+        <w:t>Plus on top of that, a lot of these modules are reusable.</w:t>
+      </w:r>
+      <w:r>
+        <w:rPr>
+          <w:rFonts w:ascii="Roboto" w:hAnsi="Roboto"/>
+          <w:color w:val="FFFFFF"/>
+          <w:shd w:val="clear" w:color="auto" w:fill="2D2F31"/>
+        </w:rPr>
+        <w:t xml:space="preserve"> </w:t>
+      </w:r>
+      <w:r>
+        <w:rPr>
+          <w:rFonts w:ascii="Roboto" w:hAnsi="Roboto"/>
+          <w:color w:val="FFFFFF"/>
+          <w:shd w:val="clear" w:color="auto" w:fill="2D2F31"/>
+        </w:rPr>
+        <w:t>So if it just so happens that the next year we're tasked with building a drone,</w:t>
+      </w:r>
+      <w:r>
+        <w:rPr>
+          <w:rFonts w:ascii="Roboto" w:hAnsi="Roboto"/>
+          <w:color w:val="FFFFFF"/>
+          <w:shd w:val="clear" w:color="auto" w:fill="2D2F31"/>
+        </w:rPr>
+        <w:t xml:space="preserve"> </w:t>
+      </w:r>
+      <w:r>
+        <w:rPr>
+          <w:rFonts w:ascii="Roboto" w:hAnsi="Roboto"/>
+          <w:color w:val="FFFFFF"/>
+          <w:shd w:val="clear" w:color="auto" w:fill="2D2F31"/>
+        </w:rPr>
+        <w:t>well, a lot of those programming modules that we built, like the camera module,</w:t>
+      </w:r>
+      <w:r>
+        <w:rPr>
+          <w:rFonts w:ascii="Roboto" w:hAnsi="Roboto"/>
+          <w:color w:val="FFFFFF"/>
+          <w:shd w:val="clear" w:color="auto" w:fill="2D2F31"/>
+        </w:rPr>
+        <w:t xml:space="preserve"> </w:t>
+      </w:r>
+      <w:r>
+        <w:rPr>
+          <w:rFonts w:ascii="Roboto" w:hAnsi="Roboto"/>
+          <w:color w:val="FFFFFF"/>
+          <w:shd w:val="clear" w:color="auto" w:fill="2D2F31"/>
+        </w:rPr>
+        <w:t>the fuel management, the navigation,</w:t>
+      </w:r>
+      <w:r>
+        <w:rPr>
+          <w:rFonts w:ascii="Roboto" w:hAnsi="Roboto"/>
+          <w:color w:val="FFFFFF"/>
+          <w:shd w:val="clear" w:color="auto" w:fill="2D2F31"/>
+        </w:rPr>
+        <w:t xml:space="preserve"> </w:t>
+      </w:r>
+      <w:r>
+        <w:rPr>
+          <w:rFonts w:ascii="Roboto" w:hAnsi="Roboto"/>
+          <w:color w:val="FFFFFF"/>
+          <w:shd w:val="clear" w:color="auto" w:fill="2D2F31"/>
+        </w:rPr>
+        <w:t>that's all going to be incredibly useful in our drone delivery software as well.</w:t>
       </w:r>
     </w:p>
     <w:sectPr>
@@ -1601,6 +1559,7 @@
   <w:style w:type="character" w:default="1" w:styleId="DefaultParagraphFont">
     <w:name w:val="Default Paragraph Font"/>
     <w:uiPriority w:val="1"/>
+    <w:semiHidden/>
     <w:unhideWhenUsed/>
   </w:style>
   <w:style w:type="table" w:default="1" w:styleId="TableNormal">
@@ -1920,4 +1879,16 @@
     </a:ext>
   </a:extLst>
 </a:theme>
+</file>
+
+<file path=customXml/item1.xml><?xml version="1.0" encoding="utf-8"?>
+<b:Sources xmlns:b="http://schemas.openxmlformats.org/officeDocument/2006/bibliography" xmlns="http://schemas.openxmlformats.org/officeDocument/2006/bibliography" SelectedStyle="\APASixthEditionOfficeOnline.xsl" StyleName="APA" Version="6"/>
+</file>
+
+<file path=customXml/itemProps1.xml><?xml version="1.0" encoding="utf-8"?>
+<ds:datastoreItem xmlns:ds="http://schemas.openxmlformats.org/officeDocument/2006/customXml" ds:itemID="{4351A9FF-DF16-41E5-93A3-D1533837D9C2}">
+  <ds:schemaRefs>
+    <ds:schemaRef ds:uri="http://schemas.openxmlformats.org/officeDocument/2006/bibliography"/>
+  </ds:schemaRefs>
+</ds:datastoreItem>
 </file>
</xml_diff>